<commit_message>
Las naves y las estrellas se borran al salir de la pantalla. el acceso al archivo con los sprites se hace 1 sola vez en universe, lo mismo las ortaciones.
Un dia enseñame como guardar mis words sin tener que crear uno nuevo/wtf le hiciste a mi word?
</commit_message>
<xml_diff>
--- a/Documentacion2.docx
+++ b/Documentacion2.docx
@@ -14,8 +14,6 @@
           <w:lang w:eastAsia="es-AR"/>
         </w:rPr>
       </w:pPr>
-      <w:bookmarkStart w:id="0" w:name="_GoBack"/>
-      <w:bookmarkEnd w:id="0"/>
       <w:r>
         <w:rPr>
           <w:rFonts w:ascii="Helvetica" w:eastAsia="Times New Roman" w:hAnsi="Helvetica" w:cs="Helvetica"/>
@@ -26,45 +24,19 @@
           <w:szCs w:val="28"/>
           <w:lang w:eastAsia="es-AR"/>
         </w:rPr>
-        <w:t xml:space="preserve">Juego de </w:t>
-      </w:r>
-      <w:proofErr w:type="spellStart"/>
-      <w:r>
-        <w:rPr>
-          <w:rFonts w:ascii="Helvetica" w:eastAsia="Times New Roman" w:hAnsi="Helvetica" w:cs="Helvetica"/>
-          <w:b/>
-          <w:bCs/>
-          <w:color w:val="000000"/>
-          <w:sz w:val="28"/>
-          <w:szCs w:val="28"/>
-          <w:lang w:eastAsia="es-AR"/>
-        </w:rPr>
-        <w:t>tp</w:t>
-      </w:r>
-      <w:proofErr w:type="spellEnd"/>
-      <w:r>
-        <w:rPr>
-          <w:rFonts w:ascii="Helvetica" w:eastAsia="Times New Roman" w:hAnsi="Helvetica" w:cs="Helvetica"/>
-          <w:b/>
-          <w:bCs/>
-          <w:color w:val="000000"/>
-          <w:sz w:val="28"/>
-          <w:szCs w:val="28"/>
-          <w:lang w:eastAsia="es-AR"/>
-        </w:rPr>
-        <w:t xml:space="preserve"> de TO</w:t>
+        <w:t>Juego de tp de TO</w:t>
       </w:r>
     </w:p>
     <w:p>
       <w:r>
         <w:t>En una run de prueba del juego las mediciones mostraron que en 1 minuto la pantalla se actualiz</w:t>
       </w:r>
-      <w:ins w:id="1" w:author="Ricardo Moran" w:date="2018-06-14T08:01:00Z">
+      <w:ins w:id="0" w:author="Ricardo Moran" w:date="2018-06-14T08:01:00Z">
         <w:r>
           <w:t>ó</w:t>
         </w:r>
       </w:ins>
-      <w:del w:id="2" w:author="Ricardo Moran" w:date="2018-06-14T08:01:00Z">
+      <w:del w:id="1" w:author="Ricardo Moran" w:date="2018-06-14T08:01:00Z">
         <w:r>
           <w:delText>o</w:delText>
         </w:r>
@@ -76,12 +48,12 @@
         <w:br/>
         <w:t>El generador de perfiles de rendimiento mostr</w:t>
       </w:r>
-      <w:ins w:id="3" w:author="Ricardo Moran" w:date="2018-06-14T08:01:00Z">
+      <w:ins w:id="2" w:author="Ricardo Moran" w:date="2018-06-14T08:01:00Z">
         <w:r>
           <w:t>ó</w:t>
         </w:r>
       </w:ins>
-      <w:del w:id="4" w:author="Ricardo Moran" w:date="2018-06-14T08:01:00Z">
+      <w:del w:id="3" w:author="Ricardo Moran" w:date="2018-06-14T08:01:00Z">
         <w:r>
           <w:delText>o</w:delText>
         </w:r>
@@ -93,7 +65,7 @@
     <w:p>
       <w:pPr>
         <w:rPr>
-          <w:ins w:id="5" w:author="User" w:date="2018-06-14T14:48:00Z"/>
+          <w:ins w:id="4" w:author="User" w:date="2018-06-14T14:48:00Z"/>
           <w:noProof/>
           <w:lang w:eastAsia="es-AR"/>
         </w:rPr>
@@ -161,105 +133,52 @@
     <w:p>
       <w:pPr>
         <w:rPr>
-          <w:ins w:id="6" w:author="User" w:date="2018-06-14T14:48:00Z"/>
-          <w:noProof/>
-          <w:lang w:eastAsia="es-AR"/>
-        </w:rPr>
-      </w:pPr>
-      <w:proofErr w:type="spellStart"/>
+          <w:ins w:id="5" w:author="User" w:date="2018-06-14T14:48:00Z"/>
+          <w:noProof/>
+          <w:lang w:val="en-US" w:eastAsia="es-AR"/>
+          <w:rPrChange w:id="6" w:author="User" w:date="2018-06-14T15:01:00Z">
+            <w:rPr>
+              <w:ins w:id="7" w:author="User" w:date="2018-06-14T14:48:00Z"/>
+              <w:noProof/>
+              <w:lang w:eastAsia="es-AR"/>
+            </w:rPr>
+          </w:rPrChange>
+        </w:rPr>
+      </w:pPr>
       <w:r>
         <w:rPr>
           <w:lang w:val="en-US"/>
         </w:rPr>
-        <w:t>Tras</w:t>
-      </w:r>
-      <w:proofErr w:type="spellEnd"/>
+        <w:t>Tras checkear  Game.PlayerShip.</w:t>
+      </w:r>
+      <w:commentRangeStart w:id="8"/>
       <w:r>
         <w:rPr>
           <w:lang w:val="en-US"/>
         </w:rPr>
-        <w:t xml:space="preserve"> </w:t>
-      </w:r>
-      <w:proofErr w:type="spellStart"/>
-      <w:proofErr w:type="gramStart"/>
+        <w:t xml:space="preserve">CheckForPowerUps </w:t>
+      </w:r>
+      <w:commentRangeEnd w:id="8"/>
+      <w:r>
+        <w:rPr>
+          <w:rStyle w:val="CommentReference"/>
+        </w:rPr>
+        <w:commentReference w:id="8"/>
+      </w:r>
       <w:r>
         <w:rPr>
           <w:lang w:val="en-US"/>
         </w:rPr>
-        <w:t>checkear</w:t>
-      </w:r>
-      <w:proofErr w:type="spellEnd"/>
-      <w:r>
+        <w:t>encontré esto:</w:t>
+      </w:r>
+    </w:p>
+    <w:p>
+      <w:pPr>
         <w:rPr>
           <w:lang w:val="en-US"/>
         </w:rPr>
-        <w:t xml:space="preserve">  </w:t>
-      </w:r>
-      <w:proofErr w:type="spellStart"/>
-      <w:r>
-        <w:rPr>
-          <w:lang w:val="en-US"/>
-        </w:rPr>
-        <w:t>Game.PlayerShip.</w:t>
-      </w:r>
-      <w:commentRangeStart w:id="7"/>
-      <w:r>
-        <w:rPr>
-          <w:lang w:val="en-US"/>
-        </w:rPr>
-        <w:t>CheckForPowerUps</w:t>
-      </w:r>
-      <w:proofErr w:type="spellEnd"/>
-      <w:proofErr w:type="gramEnd"/>
-      <w:r>
-        <w:rPr>
-          <w:lang w:val="en-US"/>
-        </w:rPr>
-        <w:t xml:space="preserve"> </w:t>
-      </w:r>
-      <w:commentRangeEnd w:id="7"/>
-      <w:r>
-        <w:rPr>
-          <w:rStyle w:val="CommentReference"/>
-        </w:rPr>
-        <w:commentReference w:id="7"/>
-      </w:r>
-      <w:proofErr w:type="spellStart"/>
-      <w:r>
-        <w:rPr>
-          <w:lang w:val="en-US"/>
-        </w:rPr>
-        <w:t>encontré</w:t>
-      </w:r>
-      <w:proofErr w:type="spellEnd"/>
-      <w:r>
-        <w:rPr>
-          <w:lang w:val="en-US"/>
-        </w:rPr>
-        <w:t xml:space="preserve"> </w:t>
-      </w:r>
-      <w:proofErr w:type="spellStart"/>
-      <w:r>
-        <w:rPr>
-          <w:lang w:val="en-US"/>
-        </w:rPr>
-        <w:t>esto</w:t>
-      </w:r>
-      <w:proofErr w:type="spellEnd"/>
-      <w:r>
-        <w:rPr>
-          <w:lang w:val="en-US"/>
-        </w:rPr>
-        <w:t>:</w:t>
-      </w:r>
-    </w:p>
-    <w:p>
-      <w:pPr>
-        <w:rPr>
-          <w:lang w:val="en-US"/>
-        </w:rPr>
-      </w:pPr>
-      <w:commentRangeStart w:id="8"/>
+      </w:pPr>
+      <w:commentRangeStart w:id="9"/>
       <w:r>
         <w:rPr>
           <w:noProof/>
@@ -317,55 +236,39 @@
           </wp:inline>
         </w:drawing>
       </w:r>
-      <w:commentRangeEnd w:id="8"/>
+      <w:commentRangeEnd w:id="9"/>
       <w:r>
         <w:rPr>
           <w:rStyle w:val="CommentReference"/>
         </w:rPr>
-        <w:commentReference w:id="8"/>
-      </w:r>
-    </w:p>
-    <w:p>
-      <w:pPr>
-        <w:rPr>
-          <w:ins w:id="9" w:author="navegador" w:date="2018-06-14T11:26:00Z"/>
+        <w:commentReference w:id="9"/>
+      </w:r>
+    </w:p>
+    <w:p>
+      <w:pPr>
+        <w:rPr>
+          <w:ins w:id="10" w:author="navegador" w:date="2018-06-14T11:26:00Z"/>
         </w:rPr>
       </w:pPr>
       <w:r>
         <w:t xml:space="preserve">A primera vista el problema parece estar en que se crea una colección de </w:t>
       </w:r>
-      <w:commentRangeStart w:id="10"/>
-      <w:r>
-        <w:t xml:space="preserve">objetos </w:t>
-      </w:r>
-      <w:proofErr w:type="spellStart"/>
-      <w:r>
-        <w:t>colisionables</w:t>
-      </w:r>
-      <w:proofErr w:type="spellEnd"/>
-      <w:r>
-        <w:t xml:space="preserve"> </w:t>
-      </w:r>
-      <w:commentRangeEnd w:id="10"/>
+      <w:commentRangeStart w:id="11"/>
+      <w:r>
+        <w:t xml:space="preserve">objetos colisionables </w:t>
+      </w:r>
+      <w:commentRangeEnd w:id="11"/>
       <w:r>
         <w:rPr>
           <w:rStyle w:val="CommentReference"/>
         </w:rPr>
-        <w:commentReference w:id="10"/>
+        <w:commentReference w:id="11"/>
       </w:r>
       <w:r>
         <w:t>en cada</w:t>
       </w:r>
       <w:r>
-        <w:t xml:space="preserve"> </w:t>
-      </w:r>
-      <w:proofErr w:type="spellStart"/>
-      <w:r>
-        <w:t>frame</w:t>
-      </w:r>
-      <w:proofErr w:type="spellEnd"/>
-      <w:r>
-        <w:t>.</w:t>
+        <w:t xml:space="preserve"> frame.</w:t>
       </w:r>
       <w:r>
         <w:br/>
@@ -374,124 +277,50 @@
         <w:br/>
         <w:t>Estimo que con un uso de “</w:t>
       </w:r>
-      <w:proofErr w:type="spellStart"/>
-      <w:del w:id="11" w:author="navegador" w:date="2018-06-14T11:03:00Z">
+      <w:del w:id="12" w:author="navegador" w:date="2018-06-14T11:03:00Z">
         <w:r>
           <w:delText>memoization</w:delText>
         </w:r>
       </w:del>
-      <w:ins w:id="12" w:author="navegador" w:date="2018-06-14T11:03:00Z">
-        <w:r>
-          <w:t>Spatial</w:t>
-        </w:r>
-        <w:proofErr w:type="spellEnd"/>
-        <w:r>
-          <w:t xml:space="preserve"> </w:t>
-        </w:r>
-        <w:proofErr w:type="spellStart"/>
-        <w:r>
-          <w:t>partition</w:t>
-        </w:r>
-      </w:ins>
-      <w:proofErr w:type="spellEnd"/>
-      <w:r>
-        <w:t xml:space="preserve">” debería mitigarse el uso de </w:t>
-      </w:r>
-      <w:proofErr w:type="spellStart"/>
-      <w:r>
-        <w:t>cpu</w:t>
-      </w:r>
-      <w:proofErr w:type="spellEnd"/>
-      <w:r>
-        <w:t xml:space="preserve"> fuertemente, es decir tener una colección de objetos </w:t>
-      </w:r>
-      <w:proofErr w:type="spellStart"/>
-      <w:r>
-        <w:t>colisionables</w:t>
-      </w:r>
-      <w:proofErr w:type="spellEnd"/>
-      <w:r>
-        <w:t xml:space="preserve"> por el jugador guardada en memoria a la cual cada objeto generado que sea </w:t>
-      </w:r>
-      <w:proofErr w:type="spellStart"/>
-      <w:r>
-        <w:t>colisionable</w:t>
-      </w:r>
-      <w:proofErr w:type="spellEnd"/>
-      <w:r>
-        <w:t xml:space="preserve"> se agregar al instanciarse.</w:t>
-      </w:r>
-    </w:p>
-    <w:p>
-      <w:pPr>
-        <w:rPr>
-          <w:ins w:id="13" w:author="navegador" w:date="2018-06-14T11:03:00Z"/>
-        </w:rPr>
-      </w:pPr>
-    </w:p>
-    <w:p>
-      <w:pPr>
-        <w:rPr>
-          <w:ins w:id="14" w:author="navegador" w:date="2018-06-14T11:08:00Z"/>
-        </w:rPr>
-      </w:pPr>
-      <w:ins w:id="15" w:author="navegador" w:date="2018-06-14T11:06:00Z">
+      <w:ins w:id="13" w:author="navegador" w:date="2018-06-14T11:03:00Z">
+        <w:r>
+          <w:t>Spatial partition</w:t>
+        </w:r>
+      </w:ins>
+      <w:r>
+        <w:t>” debería mitigarse el uso de cpu fuertemente, es decir tener una colección de objetos colisionables por el jugador guardada en memoria a la cual cada objeto generado que sea colisionable se agregar al instanciarse.</w:t>
+      </w:r>
+    </w:p>
+    <w:p>
+      <w:pPr>
+        <w:rPr>
+          <w:ins w:id="14" w:author="navegador" w:date="2018-06-14T11:03:00Z"/>
+        </w:rPr>
+      </w:pPr>
+    </w:p>
+    <w:p>
+      <w:pPr>
+        <w:rPr>
+          <w:ins w:id="15" w:author="navegador" w:date="2018-06-14T11:08:00Z"/>
+        </w:rPr>
+      </w:pPr>
+      <w:ins w:id="16" w:author="navegador" w:date="2018-06-14T11:06:00Z">
         <w:r>
           <w:lastRenderedPageBreak/>
-          <w:t xml:space="preserve">Realice la </w:t>
-        </w:r>
-        <w:proofErr w:type="spellStart"/>
-        <w:r>
-          <w:t>optmizacion</w:t>
-        </w:r>
-        <w:proofErr w:type="spellEnd"/>
-        <w:r>
-          <w:t xml:space="preserve"> específicamente para la clase </w:t>
-        </w:r>
-        <w:proofErr w:type="spellStart"/>
-        <w:r>
-          <w:t>power</w:t>
-        </w:r>
-        <w:proofErr w:type="spellEnd"/>
-        <w:r>
-          <w:t xml:space="preserve"> up, es decir cree una lista de </w:t>
-        </w:r>
-        <w:proofErr w:type="spellStart"/>
-        <w:r>
-          <w:t>power</w:t>
-        </w:r>
-        <w:proofErr w:type="spellEnd"/>
-        <w:r>
-          <w:t xml:space="preserve"> ups global a los que la nave puede acceder para saber si colisiona con ellos y los resultados fueron que el uso de </w:t>
-        </w:r>
-        <w:proofErr w:type="spellStart"/>
-        <w:r>
-          <w:t>cpu</w:t>
-        </w:r>
-        <w:proofErr w:type="spellEnd"/>
-        <w:r>
-          <w:t xml:space="preserve"> en </w:t>
-        </w:r>
-      </w:ins>
-      <w:ins w:id="16" w:author="navegador" w:date="2018-06-14T11:07:00Z">
-        <w:r>
-          <w:t>“</w:t>
-        </w:r>
-        <w:proofErr w:type="spellStart"/>
-        <w:r>
-          <w:t>checkforpowerups</w:t>
-        </w:r>
-        <w:proofErr w:type="spellEnd"/>
-        <w:r>
-          <w:t xml:space="preserve">” fue tan baja que no entro en la </w:t>
-        </w:r>
-      </w:ins>
-      <w:ins w:id="17" w:author="navegador" w:date="2018-06-14T11:08:00Z">
+          <w:t xml:space="preserve">Realice la optmizacion específicamente para la clase power up, es decir cree una lista de power ups global a los que la nave puede acceder para saber si colisiona con ellos y los resultados fueron que el uso de cpu en </w:t>
+        </w:r>
+      </w:ins>
+      <w:ins w:id="17" w:author="navegador" w:date="2018-06-14T11:07:00Z">
+        <w:r>
+          <w:t xml:space="preserve">“checkforpowerups” fue tan baja que no entro en la </w:t>
+        </w:r>
+      </w:ins>
+      <w:ins w:id="18" w:author="navegador" w:date="2018-06-14T11:08:00Z">
         <w:r>
           <w:t>medición</w:t>
         </w:r>
       </w:ins>
-      <w:ins w:id="18" w:author="navegador" w:date="2018-06-14T11:07:00Z">
+      <w:ins w:id="19" w:author="navegador" w:date="2018-06-14T11:07:00Z">
         <w:r>
           <w:t>.</w:t>
         </w:r>
@@ -500,7 +329,7 @@
     <w:p>
       <w:pPr>
         <w:rPr>
-          <w:ins w:id="19" w:author="navegador" w:date="2018-06-14T11:10:00Z"/>
+          <w:ins w:id="20" w:author="navegador" w:date="2018-06-14T11:10:00Z"/>
           <w:noProof/>
           <w:lang w:val="es-ES" w:eastAsia="es-ES"/>
         </w:rPr>
@@ -509,10 +338,10 @@
     <w:p>
       <w:pPr>
         <w:rPr>
-          <w:ins w:id="20" w:author="navegador" w:date="2018-06-14T11:10:00Z"/>
-        </w:rPr>
-      </w:pPr>
-      <w:ins w:id="21" w:author="navegador" w:date="2018-06-14T11:08:00Z">
+          <w:ins w:id="21" w:author="navegador" w:date="2018-06-14T11:10:00Z"/>
+        </w:rPr>
+      </w:pPr>
+      <w:ins w:id="22" w:author="navegador" w:date="2018-06-14T11:08:00Z">
         <w:r>
           <w:rPr>
             <w:noProof/>
@@ -566,33 +395,25 @@
     <w:p>
       <w:pPr>
         <w:rPr>
-          <w:ins w:id="22" w:author="navegador" w:date="2018-06-14T11:15:00Z"/>
-        </w:rPr>
-      </w:pPr>
-      <w:ins w:id="23" w:author="navegador" w:date="2018-06-14T11:14:00Z">
-        <w:r>
-          <w:t xml:space="preserve">Las siguiente </w:t>
-        </w:r>
-        <w:proofErr w:type="spellStart"/>
-        <w:r>
-          <w:t>modificacionse</w:t>
-        </w:r>
-        <w:proofErr w:type="spellEnd"/>
-        <w:r>
-          <w:t xml:space="preserve"> al </w:t>
-        </w:r>
-      </w:ins>
-      <w:ins w:id="24" w:author="navegador" w:date="2018-06-14T11:15:00Z">
+          <w:ins w:id="23" w:author="navegador" w:date="2018-06-14T11:15:00Z"/>
+        </w:rPr>
+      </w:pPr>
+      <w:ins w:id="24" w:author="navegador" w:date="2018-06-14T11:14:00Z">
+        <w:r>
+          <w:t xml:space="preserve">Las siguiente modificacionse al </w:t>
+        </w:r>
+      </w:ins>
+      <w:ins w:id="25" w:author="navegador" w:date="2018-06-14T11:15:00Z">
         <w:r>
           <w:t>código</w:t>
         </w:r>
       </w:ins>
-      <w:ins w:id="25" w:author="navegador" w:date="2018-06-14T11:14:00Z">
+      <w:ins w:id="26" w:author="navegador" w:date="2018-06-14T11:14:00Z">
         <w:r>
           <w:t xml:space="preserve"> </w:t>
         </w:r>
       </w:ins>
-      <w:ins w:id="26" w:author="navegador" w:date="2018-06-14T11:15:00Z">
+      <w:ins w:id="27" w:author="navegador" w:date="2018-06-14T11:15:00Z">
         <w:r>
           <w:t>fueron realizadas:</w:t>
         </w:r>
@@ -601,7 +422,7 @@
     <w:p>
       <w:pPr>
         <w:rPr>
-          <w:ins w:id="27" w:author="navegador" w:date="2018-06-14T11:18:00Z"/>
+          <w:ins w:id="28" w:author="navegador" w:date="2018-06-14T11:18:00Z"/>
           <w:noProof/>
           <w:lang w:val="es-ES" w:eastAsia="es-ES"/>
         </w:rPr>
@@ -610,12 +431,12 @@
     <w:p>
       <w:pPr>
         <w:rPr>
-          <w:ins w:id="28" w:author="navegador" w:date="2018-06-14T11:26:00Z"/>
+          <w:ins w:id="29" w:author="navegador" w:date="2018-06-14T11:26:00Z"/>
           <w:noProof/>
           <w:lang w:val="es-ES" w:eastAsia="es-ES"/>
         </w:rPr>
       </w:pPr>
-      <w:ins w:id="29" w:author="navegador" w:date="2018-06-14T11:16:00Z">
+      <w:ins w:id="30" w:author="navegador" w:date="2018-06-14T11:16:00Z">
         <w:r>
           <w:rPr>
             <w:noProof/>
@@ -669,12 +490,12 @@
     <w:p>
       <w:pPr>
         <w:rPr>
-          <w:ins w:id="30" w:author="navegador" w:date="2018-06-14T11:26:00Z"/>
+          <w:ins w:id="31" w:author="navegador" w:date="2018-06-14T11:26:00Z"/>
           <w:noProof/>
           <w:lang w:val="es-ES" w:eastAsia="es-ES"/>
         </w:rPr>
       </w:pPr>
-      <w:ins w:id="31" w:author="navegador" w:date="2018-06-14T11:26:00Z">
+      <w:ins w:id="32" w:author="navegador" w:date="2018-06-14T11:26:00Z">
         <w:r>
           <w:rPr>
             <w:noProof/>
@@ -687,12 +508,12 @@
     <w:p>
       <w:pPr>
         <w:rPr>
-          <w:ins w:id="32" w:author="navegador" w:date="2018-06-14T11:24:00Z"/>
+          <w:ins w:id="33" w:author="navegador" w:date="2018-06-14T11:24:00Z"/>
           <w:noProof/>
           <w:lang w:val="es-ES" w:eastAsia="es-ES"/>
         </w:rPr>
       </w:pPr>
-      <w:ins w:id="33" w:author="navegador" w:date="2018-06-14T11:20:00Z">
+      <w:ins w:id="34" w:author="navegador" w:date="2018-06-14T11:20:00Z">
         <w:r>
           <w:rPr>
             <w:noProof/>
@@ -747,7 +568,7 @@
     <w:p>
       <w:pPr>
         <w:rPr>
-          <w:ins w:id="34" w:author="navegador" w:date="2018-06-14T11:24:00Z"/>
+          <w:ins w:id="35" w:author="navegador" w:date="2018-06-14T11:24:00Z"/>
           <w:noProof/>
           <w:lang w:val="es-ES" w:eastAsia="es-ES"/>
         </w:rPr>
@@ -756,12 +577,12 @@
     <w:p>
       <w:pPr>
         <w:rPr>
-          <w:ins w:id="35" w:author="navegador" w:date="2018-06-14T11:21:00Z"/>
+          <w:ins w:id="36" w:author="navegador" w:date="2018-06-14T11:21:00Z"/>
           <w:noProof/>
           <w:lang w:val="es-ES" w:eastAsia="es-ES"/>
         </w:rPr>
       </w:pPr>
-      <w:ins w:id="36" w:author="navegador" w:date="2018-06-14T11:24:00Z">
+      <w:ins w:id="37" w:author="navegador" w:date="2018-06-14T11:24:00Z">
         <w:r>
           <w:rPr>
             <w:noProof/>
@@ -815,7 +636,7 @@
     <w:p>
       <w:pPr>
         <w:rPr>
-          <w:ins w:id="37" w:author="navegador" w:date="2018-06-14T11:23:00Z"/>
+          <w:ins w:id="38" w:author="navegador" w:date="2018-06-14T11:23:00Z"/>
           <w:noProof/>
           <w:lang w:val="es-ES" w:eastAsia="es-ES"/>
         </w:rPr>
@@ -824,7 +645,7 @@
     <w:p>
       <w:pPr>
         <w:rPr>
-          <w:ins w:id="38" w:author="navegador" w:date="2018-06-14T11:23:00Z"/>
+          <w:ins w:id="39" w:author="navegador" w:date="2018-06-14T11:23:00Z"/>
           <w:noProof/>
           <w:lang w:val="es-ES" w:eastAsia="es-ES"/>
         </w:rPr>
@@ -833,7 +654,7 @@
     <w:p>
       <w:pPr>
         <w:rPr>
-          <w:ins w:id="39" w:author="navegador" w:date="2018-06-14T11:23:00Z"/>
+          <w:ins w:id="40" w:author="navegador" w:date="2018-06-14T11:23:00Z"/>
           <w:noProof/>
           <w:lang w:val="es-ES" w:eastAsia="es-ES"/>
         </w:rPr>
@@ -842,7 +663,7 @@
     <w:p>
       <w:pPr>
         <w:rPr>
-          <w:ins w:id="40" w:author="navegador" w:date="2018-06-14T11:23:00Z"/>
+          <w:ins w:id="41" w:author="navegador" w:date="2018-06-14T11:23:00Z"/>
           <w:noProof/>
           <w:lang w:val="es-ES" w:eastAsia="es-ES"/>
         </w:rPr>
@@ -851,7 +672,7 @@
     <w:p>
       <w:pPr>
         <w:rPr>
-          <w:ins w:id="41" w:author="navegador" w:date="2018-06-14T11:23:00Z"/>
+          <w:ins w:id="42" w:author="navegador" w:date="2018-06-14T11:23:00Z"/>
           <w:noProof/>
           <w:lang w:val="es-ES" w:eastAsia="es-ES"/>
         </w:rPr>
@@ -860,12 +681,12 @@
     <w:p>
       <w:pPr>
         <w:rPr>
-          <w:ins w:id="42" w:author="navegador" w:date="2018-06-14T11:22:00Z"/>
+          <w:ins w:id="43" w:author="navegador" w:date="2018-06-14T11:22:00Z"/>
           <w:noProof/>
           <w:lang w:val="es-ES" w:eastAsia="es-ES"/>
         </w:rPr>
       </w:pPr>
-      <w:ins w:id="43" w:author="navegador" w:date="2018-06-14T11:23:00Z">
+      <w:ins w:id="44" w:author="navegador" w:date="2018-06-14T11:23:00Z">
         <w:r>
           <w:rPr>
             <w:noProof/>
@@ -878,12 +699,12 @@
     <w:p>
       <w:pPr>
         <w:rPr>
-          <w:ins w:id="44" w:author="navegador" w:date="2018-06-14T11:39:00Z"/>
+          <w:ins w:id="45" w:author="navegador" w:date="2018-06-14T11:39:00Z"/>
           <w:noProof/>
           <w:lang w:val="es-ES" w:eastAsia="es-ES"/>
         </w:rPr>
       </w:pPr>
-      <w:ins w:id="45" w:author="navegador" w:date="2018-06-14T11:21:00Z">
+      <w:ins w:id="46" w:author="navegador" w:date="2018-06-14T11:21:00Z">
         <w:r>
           <w:rPr>
             <w:noProof/>
@@ -938,7 +759,7 @@
     <w:p>
       <w:pPr>
         <w:rPr>
-          <w:ins w:id="46" w:author="navegador" w:date="2018-06-14T11:39:00Z"/>
+          <w:ins w:id="47" w:author="navegador" w:date="2018-06-14T11:39:00Z"/>
           <w:noProof/>
           <w:lang w:val="es-ES" w:eastAsia="es-ES"/>
         </w:rPr>
@@ -947,7 +768,7 @@
     <w:p>
       <w:pPr>
         <w:rPr>
-          <w:ins w:id="47" w:author="navegador" w:date="2018-06-14T11:20:00Z"/>
+          <w:ins w:id="48" w:author="navegador" w:date="2018-06-14T11:20:00Z"/>
           <w:noProof/>
           <w:lang w:val="es-ES" w:eastAsia="es-ES"/>
         </w:rPr>
@@ -956,32 +777,24 @@
     <w:p>
       <w:pPr>
         <w:rPr>
-          <w:ins w:id="48" w:author="navegador" w:date="2018-06-14T11:18:00Z"/>
-        </w:rPr>
-      </w:pPr>
-      <w:ins w:id="49" w:author="navegador" w:date="2018-06-14T11:27:00Z">
-        <w:r>
-          <w:t xml:space="preserve">Voy a aplicar la misma optimización a </w:t>
-        </w:r>
-        <w:proofErr w:type="spellStart"/>
-        <w:r>
-          <w:t>CheckForCollision</w:t>
-        </w:r>
-        <w:proofErr w:type="spellEnd"/>
-        <w:r>
-          <w:t>.</w:t>
-        </w:r>
-      </w:ins>
-    </w:p>
-    <w:p>
-      <w:pPr>
-        <w:rPr>
-          <w:ins w:id="50" w:author="User" w:date="2018-06-14T14:32:00Z"/>
+          <w:ins w:id="49" w:author="navegador" w:date="2018-06-14T11:18:00Z"/>
+        </w:rPr>
+      </w:pPr>
+      <w:ins w:id="50" w:author="navegador" w:date="2018-06-14T11:27:00Z">
+        <w:r>
+          <w:t>Voy a aplicar la misma optimización a CheckForCollision.</w:t>
+        </w:r>
+      </w:ins>
+    </w:p>
+    <w:p>
+      <w:pPr>
+        <w:rPr>
+          <w:ins w:id="51" w:author="User" w:date="2018-06-14T14:32:00Z"/>
           <w:noProof/>
           <w:lang w:val="es-ES" w:eastAsia="es-ES"/>
         </w:rPr>
       </w:pPr>
-      <w:ins w:id="51" w:author="navegador" w:date="2018-06-14T11:39:00Z">
+      <w:ins w:id="52" w:author="navegador" w:date="2018-06-14T11:39:00Z">
         <w:r>
           <w:rPr>
             <w:noProof/>
@@ -1035,12 +848,12 @@
     <w:p>
       <w:pPr>
         <w:rPr>
-          <w:ins w:id="52" w:author="User" w:date="2018-06-14T14:32:00Z"/>
+          <w:ins w:id="53" w:author="User" w:date="2018-06-14T14:32:00Z"/>
           <w:noProof/>
           <w:lang w:val="es-ES" w:eastAsia="es-ES"/>
         </w:rPr>
       </w:pPr>
-      <w:ins w:id="53" w:author="User" w:date="2018-06-14T14:32:00Z">
+      <w:ins w:id="54" w:author="User" w:date="2018-06-14T14:32:00Z">
         <w:r>
           <w:rPr>
             <w:noProof/>
@@ -1049,7 +862,7 @@
           <w:t>Aproveche que los cambios anteriores los hize en clase y hize la siguiente comparacion contra la version sin modificar</w:t>
         </w:r>
       </w:ins>
-      <w:ins w:id="54" w:author="User" w:date="2018-06-14T14:39:00Z">
+      <w:ins w:id="55" w:author="User" w:date="2018-06-14T14:39:00Z">
         <w:r>
           <w:rPr>
             <w:noProof/>
@@ -1058,7 +871,7 @@
           <w:t xml:space="preserve"> en casa</w:t>
         </w:r>
       </w:ins>
-      <w:ins w:id="55" w:author="User" w:date="2018-06-14T14:44:00Z">
+      <w:ins w:id="56" w:author="User" w:date="2018-06-14T14:44:00Z">
         <w:r>
           <w:rPr>
             <w:noProof/>
@@ -1067,7 +880,7 @@
           <w:t xml:space="preserve"> y a lo largo de la </w:t>
         </w:r>
       </w:ins>
-      <w:ins w:id="56" w:author="User" w:date="2018-06-14T14:45:00Z">
+      <w:ins w:id="57" w:author="User" w:date="2018-06-14T14:45:00Z">
         <w:r>
           <w:rPr>
             <w:noProof/>
@@ -1076,7 +889,7 @@
           <w:t>aplicación</w:t>
         </w:r>
       </w:ins>
-      <w:ins w:id="57" w:author="User" w:date="2018-06-14T14:44:00Z">
+      <w:ins w:id="58" w:author="User" w:date="2018-06-14T14:44:00Z">
         <w:r>
           <w:rPr>
             <w:noProof/>
@@ -1085,7 +898,7 @@
           <w:t xml:space="preserve"> </w:t>
         </w:r>
       </w:ins>
-      <w:ins w:id="58" w:author="User" w:date="2018-06-14T14:45:00Z">
+      <w:ins w:id="59" w:author="User" w:date="2018-06-14T14:45:00Z">
         <w:r>
           <w:rPr>
             <w:noProof/>
@@ -1094,7 +907,7 @@
           <w:t>la mejora en performance es visible, las mediciones en frame 8 son bastante significativas</w:t>
         </w:r>
       </w:ins>
-      <w:ins w:id="59" w:author="User" w:date="2018-06-14T14:32:00Z">
+      <w:ins w:id="60" w:author="User" w:date="2018-06-14T14:32:00Z">
         <w:r>
           <w:rPr>
             <w:noProof/>
@@ -1107,12 +920,12 @@
     <w:p>
       <w:pPr>
         <w:rPr>
-          <w:ins w:id="60" w:author="User" w:date="2018-06-14T14:33:00Z"/>
+          <w:ins w:id="61" w:author="User" w:date="2018-06-14T14:33:00Z"/>
           <w:noProof/>
           <w:lang w:eastAsia="es-AR"/>
         </w:rPr>
       </w:pPr>
-      <w:ins w:id="61" w:author="User" w:date="2018-06-14T14:33:00Z">
+      <w:ins w:id="62" w:author="User" w:date="2018-06-14T14:33:00Z">
         <w:r>
           <w:rPr>
             <w:noProof/>
@@ -1125,12 +938,12 @@
     <w:p>
       <w:pPr>
         <w:rPr>
-          <w:ins w:id="62" w:author="User" w:date="2018-06-14T14:33:00Z"/>
+          <w:ins w:id="63" w:author="User" w:date="2018-06-14T14:33:00Z"/>
           <w:noProof/>
           <w:lang w:val="es-ES" w:eastAsia="es-ES"/>
         </w:rPr>
       </w:pPr>
-      <w:ins w:id="63" w:author="User" w:date="2018-06-14T14:32:00Z">
+      <w:ins w:id="64" w:author="User" w:date="2018-06-14T14:32:00Z">
         <w:r>
           <w:rPr>
             <w:noProof/>
@@ -1184,12 +997,12 @@
     <w:p>
       <w:pPr>
         <w:rPr>
-          <w:ins w:id="64" w:author="User" w:date="2018-06-14T14:33:00Z"/>
+          <w:ins w:id="65" w:author="User" w:date="2018-06-14T14:33:00Z"/>
           <w:noProof/>
           <w:lang w:val="es-ES" w:eastAsia="es-ES"/>
         </w:rPr>
       </w:pPr>
-      <w:ins w:id="65" w:author="User" w:date="2018-06-14T14:33:00Z">
+      <w:ins w:id="66" w:author="User" w:date="2018-06-14T14:33:00Z">
         <w:r>
           <w:rPr>
             <w:noProof/>
@@ -1202,7 +1015,7 @@
     <w:p>
       <w:pPr>
         <w:rPr>
-          <w:ins w:id="66" w:author="User" w:date="2018-06-14T14:44:00Z"/>
+          <w:ins w:id="67" w:author="User" w:date="2018-06-14T14:44:00Z"/>
           <w:noProof/>
           <w:lang w:eastAsia="es-AR"/>
         </w:rPr>
@@ -1210,13 +1023,16 @@
     </w:p>
     <w:p>
       <w:pPr>
-        <w:rPr>
-          <w:ins w:id="67" w:author="navegador" w:date="2018-06-14T11:19:00Z"/>
+        <w:pBdr>
+          <w:bottom w:val="single" w:sz="6" w:space="1" w:color="auto"/>
+        </w:pBdr>
+        <w:rPr>
+          <w:ins w:id="68" w:author="User" w:date="2018-06-14T15:01:00Z"/>
           <w:noProof/>
           <w:lang w:val="es-ES" w:eastAsia="es-ES"/>
         </w:rPr>
       </w:pPr>
-      <w:ins w:id="68" w:author="User" w:date="2018-06-14T14:44:00Z">
+      <w:ins w:id="69" w:author="User" w:date="2018-06-14T14:44:00Z">
         <w:r>
           <w:rPr>
             <w:noProof/>
@@ -1271,9 +1087,229 @@
     <w:p>
       <w:pPr>
         <w:rPr>
-          <w:ins w:id="69" w:author="navegador" w:date="2018-06-14T09:54:00Z"/>
-        </w:rPr>
-      </w:pPr>
+          <w:ins w:id="70" w:author="User" w:date="2018-06-14T15:02:00Z"/>
+          <w:noProof/>
+          <w:lang w:val="es-ES" w:eastAsia="es-ES"/>
+        </w:rPr>
+      </w:pPr>
+      <w:ins w:id="71" w:author="User" w:date="2018-06-14T15:02:00Z">
+        <w:r>
+          <w:rPr>
+            <w:noProof/>
+            <w:lang w:val="es-ES" w:eastAsia="es-ES"/>
+          </w:rPr>
+          <w:t>Una nueva medicion muestra el siguiente hotspot:</w:t>
+        </w:r>
+      </w:ins>
+    </w:p>
+    <w:p>
+      <w:pPr>
+        <w:rPr>
+          <w:ins w:id="72" w:author="User" w:date="2018-06-14T15:02:00Z"/>
+          <w:noProof/>
+          <w:lang w:eastAsia="es-AR"/>
+        </w:rPr>
+      </w:pPr>
+    </w:p>
+    <w:p>
+      <w:pPr>
+        <w:rPr>
+          <w:ins w:id="73" w:author="navegador" w:date="2018-06-14T11:19:00Z"/>
+          <w:noProof/>
+          <w:lang w:val="es-ES" w:eastAsia="es-ES"/>
+        </w:rPr>
+      </w:pPr>
+      <w:ins w:id="74" w:author="User" w:date="2018-06-14T15:02:00Z">
+        <w:r>
+          <w:rPr>
+            <w:noProof/>
+            <w:lang w:eastAsia="es-AR"/>
+          </w:rPr>
+          <w:drawing>
+            <wp:inline distT="0" distB="0" distL="0" distR="0" wp14:anchorId="269FA67F" wp14:editId="3C5C8D34">
+              <wp:extent cx="4888507" cy="2476500"/>
+              <wp:effectExtent l="0" t="0" r="7620" b="0"/>
+              <wp:docPr id="14" name="Picture 14"/>
+              <wp:cNvGraphicFramePr>
+                <a:graphicFrameLocks xmlns:a="http://schemas.openxmlformats.org/drawingml/2006/main" noChangeAspect="1"/>
+              </wp:cNvGraphicFramePr>
+              <a:graphic xmlns:a="http://schemas.openxmlformats.org/drawingml/2006/main">
+                <a:graphicData uri="http://schemas.openxmlformats.org/drawingml/2006/picture">
+                  <pic:pic xmlns:pic="http://schemas.openxmlformats.org/drawingml/2006/picture">
+                    <pic:nvPicPr>
+                      <pic:cNvPr id="0" name=""/>
+                      <pic:cNvPicPr/>
+                    </pic:nvPicPr>
+                    <pic:blipFill rotWithShape="1">
+                      <a:blip r:embed="rId17"/>
+                      <a:srcRect l="17663" t="30785" r="17967" b="28450"/>
+                      <a:stretch/>
+                    </pic:blipFill>
+                    <pic:spPr bwMode="auto">
+                      <a:xfrm>
+                        <a:off x="0" y="0"/>
+                        <a:ext cx="4891969" cy="2478254"/>
+                      </a:xfrm>
+                      <a:prstGeom prst="rect">
+                        <a:avLst/>
+                      </a:prstGeom>
+                      <a:ln>
+                        <a:noFill/>
+                      </a:ln>
+                      <a:extLst>
+                        <a:ext uri="{53640926-AAD7-44D8-BBD7-CCE9431645EC}">
+                          <a14:shadowObscured xmlns:a14="http://schemas.microsoft.com/office/drawing/2010/main"/>
+                        </a:ext>
+                      </a:extLst>
+                    </pic:spPr>
+                  </pic:pic>
+                </a:graphicData>
+              </a:graphic>
+            </wp:inline>
+          </w:drawing>
+        </w:r>
+      </w:ins>
+    </w:p>
+    <w:p>
+      <w:pPr>
+        <w:rPr>
+          <w:ins w:id="75" w:author="User" w:date="2018-06-14T15:08:00Z"/>
+        </w:rPr>
+      </w:pPr>
+      <w:ins w:id="76" w:author="User" w:date="2018-06-14T15:03:00Z">
+        <w:r>
+          <w:t xml:space="preserve">Mi Teoria es que esta parte del </w:t>
+        </w:r>
+      </w:ins>
+      <w:ins w:id="77" w:author="User" w:date="2018-06-14T15:04:00Z">
+        <w:r>
+          <w:t>método</w:t>
+        </w:r>
+      </w:ins>
+      <w:ins w:id="78" w:author="User" w:date="2018-06-14T15:03:00Z">
+        <w:r>
+          <w:t xml:space="preserve"> </w:t>
+        </w:r>
+      </w:ins>
+      <w:ins w:id="79" w:author="User" w:date="2018-06-14T15:04:00Z">
+        <w:r>
+          <w:t xml:space="preserve">esta realizándose mas veces de la necesaria y que </w:t>
+        </w:r>
+      </w:ins>
+      <w:ins w:id="80" w:author="User" w:date="2018-06-14T15:05:00Z">
+        <w:r>
+          <w:t>se ganara algo de performance sacándolo del doble ciclo for</w:t>
+        </w:r>
+      </w:ins>
+      <w:ins w:id="81" w:author="User" w:date="2018-06-14T15:08:00Z">
+        <w:r>
+          <w:t>.</w:t>
+        </w:r>
+      </w:ins>
+    </w:p>
+    <w:p>
+      <w:pPr>
+        <w:rPr>
+          <w:ins w:id="82" w:author="User" w:date="2018-06-14T15:05:00Z"/>
+        </w:rPr>
+      </w:pPr>
+      <w:ins w:id="83" w:author="User" w:date="2018-06-14T15:07:00Z">
+        <w:r>
+          <w:t xml:space="preserve"> </w:t>
+        </w:r>
+      </w:ins>
+      <w:ins w:id="84" w:author="User" w:date="2018-06-14T15:08:00Z">
+        <w:r>
+          <w:t>A</w:t>
+        </w:r>
+      </w:ins>
+      <w:ins w:id="85" w:author="User" w:date="2018-06-14T15:07:00Z">
+        <w:r>
+          <w:t>un asi el proceso de cortar piezas de la imagen antes de mostrarla y mostrarla por piezas me resulta algo sospechoso, principalmente en los enemigos cuyas piezas no cambian, concidero la posibilidad</w:t>
+        </w:r>
+      </w:ins>
+      <w:ins w:id="86" w:author="User" w:date="2018-06-14T15:08:00Z">
+        <w:r>
+          <w:t xml:space="preserve"> de tener que hacer un método que reemplaze a este completamente en el caso de los enemigos</w:t>
+        </w:r>
+      </w:ins>
+      <w:ins w:id="87" w:author="User" w:date="2018-06-14T15:09:00Z">
+        <w:r>
+          <w:t>(espero no tener que hacerlo para no tener que aprender como funciona la graficacion a fondo)</w:t>
+        </w:r>
+      </w:ins>
+      <w:ins w:id="88" w:author="User" w:date="2018-06-14T15:08:00Z">
+        <w:r>
+          <w:t>.</w:t>
+        </w:r>
+      </w:ins>
+    </w:p>
+    <w:p>
+      <w:pPr>
+        <w:rPr>
+          <w:ins w:id="89" w:author="User" w:date="2018-06-14T15:06:00Z"/>
+          <w:noProof/>
+          <w:lang w:eastAsia="es-AR"/>
+        </w:rPr>
+      </w:pPr>
+    </w:p>
+    <w:p>
+      <w:pPr>
+        <w:rPr>
+          <w:ins w:id="90" w:author="User" w:date="2018-06-14T15:15:00Z"/>
+        </w:rPr>
+      </w:pPr>
+      <w:ins w:id="91" w:author="User" w:date="2018-06-14T15:05:00Z">
+        <w:r>
+          <w:rPr>
+            <w:noProof/>
+            <w:lang w:eastAsia="es-AR"/>
+          </w:rPr>
+          <w:lastRenderedPageBreak/>
+          <w:drawing>
+            <wp:inline distT="0" distB="0" distL="0" distR="0" wp14:anchorId="5EA81C30" wp14:editId="5667A8AE">
+              <wp:extent cx="3019425" cy="1600200"/>
+              <wp:effectExtent l="0" t="0" r="9525" b="0"/>
+              <wp:docPr id="15" name="Picture 15"/>
+              <wp:cNvGraphicFramePr>
+                <a:graphicFrameLocks xmlns:a="http://schemas.openxmlformats.org/drawingml/2006/main" noChangeAspect="1"/>
+              </wp:cNvGraphicFramePr>
+              <a:graphic xmlns:a="http://schemas.openxmlformats.org/drawingml/2006/main">
+                <a:graphicData uri="http://schemas.openxmlformats.org/drawingml/2006/picture">
+                  <pic:pic xmlns:pic="http://schemas.openxmlformats.org/drawingml/2006/picture">
+                    <pic:nvPicPr>
+                      <pic:cNvPr id="0" name=""/>
+                      <pic:cNvPicPr/>
+                    </pic:nvPicPr>
+                    <pic:blipFill rotWithShape="1">
+                      <a:blip r:embed="rId18"/>
+                      <a:srcRect l="27514" t="23779" r="18646" b="40552"/>
+                      <a:stretch/>
+                    </pic:blipFill>
+                    <pic:spPr bwMode="auto">
+                      <a:xfrm>
+                        <a:off x="0" y="0"/>
+                        <a:ext cx="3021562" cy="1601332"/>
+                      </a:xfrm>
+                      <a:prstGeom prst="rect">
+                        <a:avLst/>
+                      </a:prstGeom>
+                      <a:ln>
+                        <a:noFill/>
+                      </a:ln>
+                      <a:extLst>
+                        <a:ext uri="{53640926-AAD7-44D8-BBD7-CCE9431645EC}">
+                          <a14:shadowObscured xmlns:a14="http://schemas.microsoft.com/office/drawing/2010/main"/>
+                        </a:ext>
+                      </a:extLst>
+                    </pic:spPr>
+                  </pic:pic>
+                </a:graphicData>
+              </a:graphic>
+            </wp:inline>
+          </w:drawing>
+        </w:r>
+      </w:ins>
     </w:p>
     <w:p>
       <w:pPr>
@@ -1281,18 +1317,151 @@
           <w:bottom w:val="single" w:sz="6" w:space="1" w:color="auto"/>
         </w:pBdr>
         <w:rPr>
-          <w:ins w:id="70" w:author="navegador" w:date="2018-06-14T09:54:00Z"/>
-        </w:rPr>
-      </w:pPr>
-    </w:p>
-    <w:p>
-      <w:pPr>
-        <w:rPr>
-          <w:ins w:id="71" w:author="navegador" w:date="2018-06-14T09:55:00Z"/>
-        </w:rPr>
-      </w:pPr>
-      <w:ins w:id="72" w:author="navegador" w:date="2018-06-14T09:54:00Z">
-        <w:r>
+          <w:ins w:id="92" w:author="User" w:date="2018-06-14T18:43:00Z"/>
+        </w:rPr>
+      </w:pPr>
+      <w:ins w:id="93" w:author="User" w:date="2018-06-14T15:22:00Z">
+        <w:r>
+          <w:t>Al hacer eso y ademas mover la línea graphics .Dispose(); abajo del doble for el resultado fue que todas las naves se ven iguales</w:t>
+        </w:r>
+      </w:ins>
+      <w:ins w:id="94" w:author="User" w:date="2018-06-14T15:26:00Z">
+        <w:r>
+          <w:t>, sospecho que la clase graphics debe usar algún cache</w:t>
+        </w:r>
+      </w:ins>
+      <w:ins w:id="95" w:author="User" w:date="2018-06-14T15:27:00Z">
+        <w:r>
+          <w:t>, voy a investigar…</w:t>
+        </w:r>
+      </w:ins>
+    </w:p>
+    <w:p>
+      <w:pPr>
+        <w:rPr>
+          <w:ins w:id="96" w:author="User" w:date="2018-06-14T18:47:00Z"/>
+        </w:rPr>
+      </w:pPr>
+      <w:ins w:id="97" w:author="User" w:date="2018-06-14T18:43:00Z">
+        <w:r>
+          <w:t xml:space="preserve">La medición anterior también mostro una carga de CPU relevante en el </w:t>
+        </w:r>
+      </w:ins>
+      <w:ins w:id="98" w:author="User" w:date="2018-06-14T18:48:00Z">
+        <w:r>
+          <w:t>método</w:t>
+        </w:r>
+      </w:ins>
+      <w:ins w:id="99" w:author="User" w:date="2018-06-14T18:43:00Z">
+        <w:r>
+          <w:t xml:space="preserve"> </w:t>
+        </w:r>
+        <w:bookmarkStart w:id="100" w:name="_GoBack"/>
+        <w:bookmarkEnd w:id="100"/>
+        <w:r>
+          <w:t>LoadImage</w:t>
+        </w:r>
+      </w:ins>
+      <w:ins w:id="101" w:author="User" w:date="2018-06-14T18:48:00Z">
+        <w:r>
+          <w:t>()</w:t>
+        </w:r>
+      </w:ins>
+    </w:p>
+    <w:p>
+      <w:pPr>
+        <w:rPr>
+          <w:ins w:id="102" w:author="User" w:date="2018-06-14T18:48:00Z"/>
+          <w:noProof/>
+          <w:lang w:eastAsia="es-AR"/>
+        </w:rPr>
+      </w:pPr>
+    </w:p>
+    <w:p>
+      <w:pPr>
+        <w:rPr>
+          <w:ins w:id="103" w:author="User" w:date="2018-06-14T15:16:00Z"/>
+          <w:noProof/>
+          <w:lang w:eastAsia="es-AR"/>
+        </w:rPr>
+      </w:pPr>
+      <w:ins w:id="104" w:author="User" w:date="2018-06-14T18:47:00Z">
+        <w:r>
+          <w:rPr>
+            <w:noProof/>
+            <w:lang w:eastAsia="es-AR"/>
+          </w:rPr>
+          <w:drawing>
+            <wp:inline distT="0" distB="0" distL="0" distR="0" wp14:anchorId="787D0152" wp14:editId="3A2FCFAC">
+              <wp:extent cx="5673363" cy="1752600"/>
+              <wp:effectExtent l="0" t="0" r="3810" b="0"/>
+              <wp:docPr id="17" name="Picture 17"/>
+              <wp:cNvGraphicFramePr>
+                <a:graphicFrameLocks xmlns:a="http://schemas.openxmlformats.org/drawingml/2006/main" noChangeAspect="1"/>
+              </wp:cNvGraphicFramePr>
+              <a:graphic xmlns:a="http://schemas.openxmlformats.org/drawingml/2006/main">
+                <a:graphicData uri="http://schemas.openxmlformats.org/drawingml/2006/picture">
+                  <pic:pic xmlns:pic="http://schemas.openxmlformats.org/drawingml/2006/picture">
+                    <pic:nvPicPr>
+                      <pic:cNvPr id="0" name=""/>
+                      <pic:cNvPicPr/>
+                    </pic:nvPicPr>
+                    <pic:blipFill rotWithShape="1">
+                      <a:blip r:embed="rId19"/>
+                      <a:srcRect l="28364" t="47134" r="18306" b="32271"/>
+                      <a:stretch/>
+                    </pic:blipFill>
+                    <pic:spPr bwMode="auto">
+                      <a:xfrm>
+                        <a:off x="0" y="0"/>
+                        <a:ext cx="5677379" cy="1753841"/>
+                      </a:xfrm>
+                      <a:prstGeom prst="rect">
+                        <a:avLst/>
+                      </a:prstGeom>
+                      <a:ln>
+                        <a:noFill/>
+                      </a:ln>
+                      <a:extLst>
+                        <a:ext uri="{53640926-AAD7-44D8-BBD7-CCE9431645EC}">
+                          <a14:shadowObscured xmlns:a14="http://schemas.microsoft.com/office/drawing/2010/main"/>
+                        </a:ext>
+                      </a:extLst>
+                    </pic:spPr>
+                  </pic:pic>
+                </a:graphicData>
+              </a:graphic>
+            </wp:inline>
+          </w:drawing>
+        </w:r>
+      </w:ins>
+    </w:p>
+    <w:p>
+      <w:pPr>
+        <w:rPr>
+          <w:ins w:id="105" w:author="navegador" w:date="2018-06-14T09:54:00Z"/>
+        </w:rPr>
+      </w:pPr>
+    </w:p>
+    <w:p>
+      <w:pPr>
+        <w:pBdr>
+          <w:bottom w:val="single" w:sz="6" w:space="1" w:color="auto"/>
+        </w:pBdr>
+        <w:rPr>
+          <w:ins w:id="106" w:author="navegador" w:date="2018-06-14T09:54:00Z"/>
+        </w:rPr>
+      </w:pPr>
+    </w:p>
+    <w:p>
+      <w:pPr>
+        <w:rPr>
+          <w:ins w:id="107" w:author="navegador" w:date="2018-06-14T09:55:00Z"/>
+        </w:rPr>
+      </w:pPr>
+      <w:ins w:id="108" w:author="navegador" w:date="2018-06-14T09:54:00Z">
+        <w:r>
+          <w:lastRenderedPageBreak/>
           <w:t xml:space="preserve">Cosas para después: </w:t>
         </w:r>
         <w:r>
@@ -1316,7 +1485,7 @@
                       <pic:cNvPicPr/>
                     </pic:nvPicPr>
                     <pic:blipFill>
-                      <a:blip r:embed="rId17"/>
+                      <a:blip r:embed="rId20"/>
                       <a:stretch>
                         <a:fillRect/>
                       </a:stretch>
@@ -1339,13 +1508,12 @@
       </w:ins>
     </w:p>
     <w:p>
-      <w:ins w:id="73" w:author="navegador" w:date="2018-06-14T09:55:00Z">
+      <w:ins w:id="109" w:author="navegador" w:date="2018-06-14T09:55:00Z">
         <w:r>
           <w:rPr>
             <w:noProof/>
             <w:lang w:eastAsia="es-AR"/>
           </w:rPr>
-          <w:lastRenderedPageBreak/>
           <w:drawing>
             <wp:inline distT="0" distB="0" distL="0" distR="0" wp14:anchorId="2691192F" wp14:editId="5770927B">
               <wp:extent cx="5612130" cy="3169285"/>
@@ -1362,7 +1530,7 @@
                       <pic:cNvPicPr/>
                     </pic:nvPicPr>
                     <pic:blipFill>
-                      <a:blip r:embed="rId18"/>
+                      <a:blip r:embed="rId21"/>
                       <a:stretch>
                         <a:fillRect/>
                       </a:stretch>
@@ -1396,7 +1564,7 @@
 
 <file path=word/comments.xml><?xml version="1.0" encoding="utf-8"?>
 <w:comments xmlns:wpc="http://schemas.microsoft.com/office/word/2010/wordprocessingCanvas" xmlns:mc="http://schemas.openxmlformats.org/markup-compatibility/2006" xmlns:o="urn:schemas-microsoft-com:office:office" xmlns:r="http://schemas.openxmlformats.org/officeDocument/2006/relationships" xmlns:m="http://schemas.openxmlformats.org/officeDocument/2006/math" xmlns:v="urn:schemas-microsoft-com:vml" xmlns:wp14="http://schemas.microsoft.com/office/word/2010/wordprocessingDrawing" xmlns:wp="http://schemas.openxmlformats.org/drawingml/2006/wordprocessingDrawing" xmlns:w10="urn:schemas-microsoft-com:office:word" xmlns:w="http://schemas.openxmlformats.org/wordprocessingml/2006/main" xmlns:w14="http://schemas.microsoft.com/office/word/2010/wordml" xmlns:wpg="http://schemas.microsoft.com/office/word/2010/wordprocessingGroup" xmlns:wpi="http://schemas.microsoft.com/office/word/2010/wordprocessingInk" xmlns:wne="http://schemas.microsoft.com/office/word/2006/wordml" xmlns:wps="http://schemas.microsoft.com/office/word/2010/wordprocessingShape" mc:Ignorable="w14 wp14">
-  <w:comment w:id="7" w:author="Ricardo Moran" w:date="2018-06-14T08:18:00Z" w:initials="RM">
+  <w:comment w:id="8" w:author="Ricardo Moran" w:date="2018-06-14T08:18:00Z" w:initials="RM">
     <w:p>
       <w:pPr>
         <w:pStyle w:val="CommentText"/>
@@ -1412,7 +1580,7 @@
       </w:r>
     </w:p>
   </w:comment>
-  <w:comment w:id="8" w:author="Ricardo Moran" w:date="2018-06-14T08:17:00Z" w:initials="RM">
+  <w:comment w:id="9" w:author="Ricardo Moran" w:date="2018-06-14T08:17:00Z" w:initials="RM">
     <w:p>
       <w:pPr>
         <w:pStyle w:val="CommentText"/>
@@ -1428,7 +1596,7 @@
       </w:r>
     </w:p>
   </w:comment>
-  <w:comment w:id="10" w:author="Ricardo Moran" w:date="2018-06-14T08:02:00Z" w:initials="RM">
+  <w:comment w:id="11" w:author="Ricardo Moran" w:date="2018-06-14T08:02:00Z" w:initials="RM">
     <w:p>
       <w:pPr>
         <w:pStyle w:val="CommentText"/>
@@ -1440,15 +1608,7 @@
         <w:annotationRef/>
       </w:r>
       <w:r>
-        <w:t xml:space="preserve">Ojo que no son “objetos </w:t>
-      </w:r>
-      <w:proofErr w:type="spellStart"/>
-      <w:r>
-        <w:t>colisionables</w:t>
-      </w:r>
-      <w:proofErr w:type="spellEnd"/>
-      <w:r>
-        <w:t>” sino “objetos que están colisionando con la nave del jugador”.</w:t>
+        <w:t>Ojo que no son “objetos colisionables” sino “objetos que están colisionando con la nave del jugador”.</w:t>
       </w:r>
     </w:p>
     <w:p>
@@ -1456,39 +1616,7 @@
         <w:pStyle w:val="CommentText"/>
       </w:pPr>
       <w:r>
-        <w:t xml:space="preserve">Si </w:t>
-      </w:r>
-      <w:proofErr w:type="spellStart"/>
-      <w:r>
-        <w:t>querés</w:t>
-      </w:r>
-      <w:proofErr w:type="spellEnd"/>
-      <w:r>
-        <w:t xml:space="preserve"> detectar los </w:t>
-      </w:r>
-      <w:proofErr w:type="spellStart"/>
-      <w:r>
-        <w:t>powerups</w:t>
-      </w:r>
-      <w:proofErr w:type="spellEnd"/>
-      <w:r>
-        <w:t xml:space="preserve"> </w:t>
-      </w:r>
-      <w:proofErr w:type="spellStart"/>
-      <w:r>
-        <w:t>necesitás</w:t>
-      </w:r>
-      <w:proofErr w:type="spellEnd"/>
-      <w:r>
-        <w:t xml:space="preserve"> resolver de alguna forma las colisiones, ¿cuál es el problema de fondo en el código que </w:t>
-      </w:r>
-      <w:proofErr w:type="spellStart"/>
-      <w:r>
-        <w:t>mostrás</w:t>
-      </w:r>
-      <w:proofErr w:type="spellEnd"/>
-      <w:r>
-        <w:t>?</w:t>
+        <w:t>Si querés detectar los powerups necesitás resolver de alguna forma las colisiones, ¿cuál es el problema de fondo en el código que mostrás?</w:t>
       </w:r>
     </w:p>
   </w:comment>
@@ -2420,7 +2548,7 @@
 </file>
 
 <file path=customXml/itemProps1.xml><?xml version="1.0" encoding="utf-8"?>
-<ds:datastoreItem xmlns:ds="http://schemas.openxmlformats.org/officeDocument/2006/customXml" ds:itemID="{EBA1AE4B-5BA4-4B41-8A53-35BF679E5DD7}">
+<ds:datastoreItem xmlns:ds="http://schemas.openxmlformats.org/officeDocument/2006/customXml" ds:itemID="{C0392499-1060-4833-AF23-757EC9B89182}">
   <ds:schemaRefs>
     <ds:schemaRef ds:uri="http://schemas.openxmlformats.org/officeDocument/2006/bibliography"/>
   </ds:schemaRefs>

</xml_diff>